<commit_message>
Rename Rating_data to Company_Rating_data
</commit_message>
<xml_diff>
--- a/Exploratory_Analysis.docx
+++ b/Exploratory_Analysis.docx
@@ -430,10 +430,10 @@
       <w:r>
         <w:lastRenderedPageBreak/>
         <w:drawing>
-          <wp:inline distT="0" distB="0" distL="0" distR="0" wp14:anchorId="5FC0252E" wp14:editId="695F4401">
+          <wp:inline distT="0" distB="0" distL="0" distR="0" wp14:anchorId="4CCD8914" wp14:editId="04109258">
             <wp:extent cx="2978303" cy="4610337"/>
             <wp:effectExtent l="0" t="0" r="0" b="0"/>
-            <wp:docPr id="1607612882" name="Picture 1"/>
+            <wp:docPr id="1184914217" name="Picture 1"/>
             <wp:cNvGraphicFramePr>
               <a:graphicFrameLocks xmlns:a="http://schemas.openxmlformats.org/drawingml/2006/main" noChangeAspect="1"/>
             </wp:cNvGraphicFramePr>
@@ -441,7 +441,7 @@
               <a:graphicData uri="http://schemas.openxmlformats.org/drawingml/2006/picture">
                 <pic:pic xmlns:pic="http://schemas.openxmlformats.org/drawingml/2006/picture">
                   <pic:nvPicPr>
-                    <pic:cNvPr id="1607612882" name=""/>
+                    <pic:cNvPr id="1184914217" name=""/>
                     <pic:cNvPicPr/>
                   </pic:nvPicPr>
                   <pic:blipFill>
@@ -2037,9 +2037,6 @@
     <w:p>
       <w:pPr>
         <w:pStyle w:val="SourceCode"/>
-        <w:rPr>
-          <w:rStyle w:val="NormalTok"/>
-        </w:rPr>
       </w:pPr>
       <w:r>
         <w:rPr>
@@ -2339,7 +2336,7 @@
         <w:rPr>
           <w:rStyle w:val="NormalTok"/>
         </w:rPr>
-        <w:t xml:space="preserve">Rating_data </w:t>
+        <w:t xml:space="preserve">Company_Rating_data </w:t>
       </w:r>
       <w:r>
         <w:rPr>
@@ -2384,7 +2381,7 @@
         <w:rPr>
           <w:rStyle w:val="NormalTok"/>
         </w:rPr>
-        <w:t xml:space="preserve">Rating_data </w:t>
+        <w:t xml:space="preserve">Company_Rating_data </w:t>
       </w:r>
       <w:r>
         <w:rPr>
@@ -2396,7 +2393,7 @@
         <w:rPr>
           <w:rStyle w:val="NormalTok"/>
         </w:rPr>
-        <w:t xml:space="preserve"> Rating_data </w:t>
+        <w:t xml:space="preserve"> Company_Rating_data </w:t>
       </w:r>
       <w:r>
         <w:rPr>
@@ -2600,19 +2597,23 @@
         <w:rPr>
           <w:rStyle w:val="NormalTok"/>
         </w:rPr>
-        <w:t>(Rating_data)</w:t>
-      </w:r>
-    </w:p>
-    <w:p>
-      <w:pPr>
-        <w:pStyle w:val="SourceCode"/>
-      </w:pPr>
-      <w:r>
+        <w:t>(Company_Rating_data)</w:t>
+      </w:r>
+      <w:r>
+        <w:rPr>
+          <w:noProof/>
+        </w:rPr>
+        <w:t xml:space="preserve"> </w:t>
+      </w:r>
+      <w:r>
+        <w:rPr>
+          <w:rStyle w:val="NormalTok"/>
+        </w:rPr>
         <w:drawing>
-          <wp:inline distT="0" distB="0" distL="0" distR="0" wp14:anchorId="7D9899BF" wp14:editId="624F212E">
-            <wp:extent cx="4959605" cy="2540131"/>
+          <wp:inline distT="0" distB="0" distL="0" distR="0" wp14:anchorId="509129AC" wp14:editId="6BF88ED6">
+            <wp:extent cx="4788146" cy="2540131"/>
             <wp:effectExtent l="0" t="0" r="0" b="0"/>
-            <wp:docPr id="1802160180" name="Picture 1"/>
+            <wp:docPr id="454425087" name="Picture 1"/>
             <wp:cNvGraphicFramePr>
               <a:graphicFrameLocks xmlns:a="http://schemas.openxmlformats.org/drawingml/2006/main" noChangeAspect="1"/>
             </wp:cNvGraphicFramePr>
@@ -2620,7 +2621,7 @@
               <a:graphicData uri="http://schemas.openxmlformats.org/drawingml/2006/picture">
                 <pic:pic xmlns:pic="http://schemas.openxmlformats.org/drawingml/2006/picture">
                   <pic:nvPicPr>
-                    <pic:cNvPr id="1802160180" name=""/>
+                    <pic:cNvPr id="454425087" name=""/>
                     <pic:cNvPicPr/>
                   </pic:nvPicPr>
                   <pic:blipFill>
@@ -2632,7 +2633,7 @@
                   <pic:spPr>
                     <a:xfrm>
                       <a:off x="0" y="0"/>
-                      <a:ext cx="4959605" cy="2540131"/>
+                      <a:ext cx="4788146" cy="2540131"/>
                     </a:xfrm>
                     <a:prstGeom prst="rect">
                       <a:avLst/>
@@ -3018,7 +3019,7 @@
           <w:noProof/>
         </w:rPr>
         <w:drawing>
-          <wp:inline distT="0" distB="0" distL="0" distR="0" wp14:anchorId="28C80C89" wp14:editId="1D95B272">
+          <wp:inline distT="0" distB="0" distL="0" distR="0" wp14:anchorId="34D545B8" wp14:editId="74E07151">
             <wp:extent cx="4620126" cy="3696101"/>
             <wp:effectExtent l="0" t="0" r="0" b="0"/>
             <wp:docPr id="21" name="Picture"/>
@@ -3429,7 +3430,7 @@
         </w:rPr>
         <w:lastRenderedPageBreak/>
         <w:drawing>
-          <wp:inline distT="0" distB="0" distL="0" distR="0" wp14:anchorId="12EB8E9E" wp14:editId="71CAF6A6">
+          <wp:inline distT="0" distB="0" distL="0" distR="0" wp14:anchorId="61682995" wp14:editId="74102E64">
             <wp:extent cx="4620126" cy="3696101"/>
             <wp:effectExtent l="0" t="0" r="0" b="0"/>
             <wp:docPr id="24" name="Picture"/>
@@ -3714,7 +3715,7 @@
         </w:rPr>
         <w:lastRenderedPageBreak/>
         <w:drawing>
-          <wp:inline distT="0" distB="0" distL="0" distR="0" wp14:anchorId="12652170" wp14:editId="4CC08527">
+          <wp:inline distT="0" distB="0" distL="0" distR="0" wp14:anchorId="2BD0966F" wp14:editId="7C27ED92">
             <wp:extent cx="4620126" cy="3696101"/>
             <wp:effectExtent l="0" t="0" r="0" b="0"/>
             <wp:docPr id="27" name="Picture"/>
@@ -4275,7 +4276,7 @@
   <w:abstractNum w:abstractNumId="0" w15:restartNumberingAfterBreak="0">
     <w:nsid w:val="0000A990"/>
     <w:multiLevelType w:val="multilevel"/>
-    <w:tmpl w:val="5AAAA136"/>
+    <w:tmpl w:val="FABEE968"/>
     <w:lvl w:ilvl="0">
       <w:numFmt w:val="bullet"/>
       <w:lvlText w:val=" "/>
@@ -4349,7 +4350,7 @@
       </w:pPr>
     </w:lvl>
   </w:abstractNum>
-  <w:num w:numId="1" w16cid:durableId="1115251919">
+  <w:num w:numId="1" w16cid:durableId="1552494708">
     <w:abstractNumId w:val="0"/>
   </w:num>
 </w:numbering>

</xml_diff>